<commit_message>
-Dodałem tagi (sniadanie, obiad kolacja i dietetyczne) do plikow txt -dodalem czas wykonania do plikow txt -dodalem czas do listy przepisow -przekazalem sporo rzeczy do przepisy(potrzebuje ich do punktacji) -napisalem klase PrzepisKlasa -duuuuuuuuuuuuuuuzo zmian w Przepisy w zwiazku z przebudowywaniem proponowania przepisu(punktacja)
</commit_message>
<xml_diff>
--- a/DO_ZROBIENIA.docx
+++ b/DO_ZROBIENIA.docx
@@ -14,6 +14,131 @@
       <w:pPr>
         <w:spacing w:after="0"/>
       </w:pPr>
+    </w:p>
+    <w:p>
+      <w:pPr>
+        <w:spacing w:after="0"/>
+      </w:pPr>
+      <w:r>
+        <w:t>lodówka:</w:t>
+      </w:r>
+    </w:p>
+    <w:p>
+      <w:pPr>
+        <w:spacing w:after="0"/>
+      </w:pPr>
+      <w:r>
+        <w:t xml:space="preserve">-dodać sprawdzanie daty w lodowce, w klasie rzecz zmienić string na datę i dopisać metodę do obliczania pozostałego czasu dla produktu, dodać encje do jednostki (sztuka litr </w:t>
+      </w:r>
+      <w:proofErr w:type="spellStart"/>
+      <w:r>
+        <w:t>itd</w:t>
+      </w:r>
+      <w:proofErr w:type="spellEnd"/>
+      <w:r>
+        <w:t>)</w:t>
+      </w:r>
+    </w:p>
+    <w:p>
+      <w:pPr>
+        <w:spacing w:after="0"/>
+      </w:pPr>
+      <w:r>
+        <w:t>-kategorie przedmiotów w lodówce</w:t>
+      </w:r>
+    </w:p>
+    <w:p>
+      <w:pPr>
+        <w:spacing w:after="0"/>
+      </w:pPr>
+      <w:r>
+        <w:t xml:space="preserve">-uniemożliwić dodawanie pustych rzeczy (bez nazwy ilości </w:t>
+      </w:r>
+      <w:proofErr w:type="spellStart"/>
+      <w:r>
+        <w:t>itd</w:t>
+      </w:r>
+      <w:proofErr w:type="spellEnd"/>
+      <w:r>
+        <w:t>)</w:t>
+      </w:r>
+    </w:p>
+    <w:p>
+      <w:pPr>
+        <w:spacing w:after="0"/>
+      </w:pPr>
+    </w:p>
+    <w:p>
+      <w:pPr>
+        <w:spacing w:after="0"/>
+      </w:pPr>
+      <w:r>
+        <w:t>przepisy:</w:t>
+      </w:r>
+    </w:p>
+    <w:p>
+      <w:pPr>
+        <w:spacing w:after="0"/>
+      </w:pPr>
+      <w:r>
+        <w:t>-</w:t>
+      </w:r>
+      <w:r>
+        <w:t xml:space="preserve">zrobić cale wybieranie przepisów na podstawie czasu systemowego, zawartości lodówki i obliczonego </w:t>
+      </w:r>
+      <w:proofErr w:type="spellStart"/>
+      <w:r>
+        <w:t>bmi</w:t>
+      </w:r>
+      <w:proofErr w:type="spellEnd"/>
+      <w:r>
+        <w:t xml:space="preserve"> (09-01-2018 Czareg biorę to na siebie)</w:t>
+      </w:r>
+    </w:p>
+    <w:p>
+      <w:pPr>
+        <w:spacing w:after="0"/>
+      </w:pPr>
+      <w:r>
+        <w:t>-ulubione przepisy</w:t>
+      </w:r>
+    </w:p>
+    <w:p>
+      <w:pPr>
+        <w:spacing w:after="0"/>
+      </w:pPr>
+      <w:r>
+        <w:t>-dodać z 10-20 przepisów według wzoru</w:t>
+      </w:r>
+    </w:p>
+    <w:p>
+      <w:pPr>
+        <w:spacing w:after="0"/>
+      </w:pPr>
+      <w:r>
+        <w:t>-</w:t>
+      </w:r>
+      <w:proofErr w:type="spellStart"/>
+      <w:r>
+        <w:t>zmienic</w:t>
+      </w:r>
+      <w:proofErr w:type="spellEnd"/>
+      <w:r>
+        <w:t xml:space="preserve"> wyświetlanie listy przepisów na takie jak w tamtej </w:t>
+      </w:r>
+      <w:proofErr w:type="spellStart"/>
+      <w:r>
+        <w:t>apce</w:t>
+      </w:r>
+      <w:proofErr w:type="spellEnd"/>
+      <w:r>
+        <w:t xml:space="preserve"> (obrazek nazwa gwiazdeczki, czas wykonania i po 2 przepisy w wierszu max)</w:t>
+      </w:r>
+    </w:p>
+    <w:p>
+      <w:pPr>
+        <w:spacing w:after="0"/>
+      </w:pPr>
       <w:bookmarkStart w:id="0" w:name="_GoBack"/>
       <w:bookmarkEnd w:id="0"/>
     </w:p>
@@ -22,6 +147,273 @@
         <w:spacing w:after="0"/>
       </w:pPr>
       <w:r>
+        <w:t>dieta:</w:t>
+      </w:r>
+    </w:p>
+    <w:p>
+      <w:pPr>
+        <w:spacing w:after="0"/>
+      </w:pPr>
+      <w:r>
+        <w:t xml:space="preserve">-ustawić zęby podawać wagę wzrost i wiek tylko raz po instalacji </w:t>
+      </w:r>
+      <w:proofErr w:type="spellStart"/>
+      <w:r>
+        <w:t>apki</w:t>
+      </w:r>
+      <w:proofErr w:type="spellEnd"/>
+      <w:r>
+        <w:t xml:space="preserve"> (</w:t>
+      </w:r>
+      <w:proofErr w:type="spellStart"/>
+      <w:r>
+        <w:t>pref</w:t>
+      </w:r>
+      <w:proofErr w:type="spellEnd"/>
+      <w:r>
+        <w:t xml:space="preserve"> </w:t>
+      </w:r>
+      <w:proofErr w:type="spellStart"/>
+      <w:r>
+        <w:t>shared</w:t>
+      </w:r>
+      <w:proofErr w:type="spellEnd"/>
+      <w:r>
+        <w:t>)</w:t>
+      </w:r>
+    </w:p>
+    <w:p>
+      <w:pPr>
+        <w:spacing w:after="0"/>
+      </w:pPr>
+      <w:r>
+        <w:t>-</w:t>
+      </w:r>
+      <w:r>
+        <w:t>dodać kalkulator dziennego zapotrzebowania kalorii</w:t>
+      </w:r>
+      <w:r>
+        <w:t xml:space="preserve"> na potrzeby proponowania przepisu</w:t>
+      </w:r>
+    </w:p>
+    <w:p>
+      <w:pPr>
+        <w:spacing w:after="0"/>
+      </w:pPr>
+      <w:r>
+        <w:t xml:space="preserve">-dodać coś jeszcze do diety? Może </w:t>
+      </w:r>
+      <w:proofErr w:type="spellStart"/>
+      <w:r>
+        <w:t>liste</w:t>
+      </w:r>
+      <w:proofErr w:type="spellEnd"/>
+      <w:r>
+        <w:t xml:space="preserve"> co się </w:t>
+      </w:r>
+      <w:proofErr w:type="spellStart"/>
+      <w:r>
+        <w:t>jadlo</w:t>
+      </w:r>
+      <w:proofErr w:type="spellEnd"/>
+      <w:r>
+        <w:t xml:space="preserve"> dzisiaj i żeby odejmowało od dziennego zapotrzebowania </w:t>
+      </w:r>
+      <w:proofErr w:type="spellStart"/>
+      <w:r>
+        <w:t>calori</w:t>
+      </w:r>
+      <w:proofErr w:type="spellEnd"/>
+      <w:r>
+        <w:t>??</w:t>
+      </w:r>
+    </w:p>
+    <w:p>
+      <w:pPr>
+        <w:spacing w:after="0"/>
+      </w:pPr>
+    </w:p>
+    <w:p>
+      <w:pPr>
+        <w:spacing w:after="0"/>
+      </w:pPr>
+      <w:r>
+        <w:t>inne:</w:t>
+      </w:r>
+    </w:p>
+    <w:p>
+      <w:pPr>
+        <w:spacing w:after="0"/>
+      </w:pPr>
+      <w:r>
+        <w:t>-</w:t>
+      </w:r>
+      <w:r>
+        <w:t>ujednolicić</w:t>
+      </w:r>
+      <w:r>
+        <w:t xml:space="preserve"> styl wszystkich </w:t>
+      </w:r>
+      <w:proofErr w:type="spellStart"/>
+      <w:r>
+        <w:t>TextView</w:t>
+      </w:r>
+      <w:proofErr w:type="spellEnd"/>
+      <w:r>
+        <w:t xml:space="preserve"> w </w:t>
+      </w:r>
+      <w:proofErr w:type="spellStart"/>
+      <w:r>
+        <w:t>apce</w:t>
+      </w:r>
+      <w:proofErr w:type="spellEnd"/>
+      <w:r>
+        <w:t xml:space="preserve"> (najlepiej do tych, które są w </w:t>
+      </w:r>
+      <w:proofErr w:type="spellStart"/>
+      <w:r>
+        <w:t>activity</w:t>
+      </w:r>
+      <w:proofErr w:type="spellEnd"/>
+      <w:r>
+        <w:t xml:space="preserve"> przepis)</w:t>
+      </w:r>
+    </w:p>
+    <w:p>
+      <w:pPr>
+        <w:spacing w:after="0"/>
+      </w:pPr>
+      <w:r>
+        <w:t>-poprawić wygląd wszystkich okienek, podmienić logo na nasze, zrobić jakiś ładny styl dla butonów</w:t>
+      </w:r>
+      <w:r>
+        <w:t xml:space="preserve"> (co się da to nakraść z tamtej poprzedniej </w:t>
+      </w:r>
+      <w:proofErr w:type="spellStart"/>
+      <w:r>
+        <w:t>apki</w:t>
+      </w:r>
+      <w:proofErr w:type="spellEnd"/>
+      <w:r>
+        <w:t>)</w:t>
+      </w:r>
+    </w:p>
+    <w:p>
+      <w:pPr>
+        <w:spacing w:after="0"/>
+      </w:pPr>
+      <w:r>
+        <w:t>-</w:t>
+      </w:r>
+      <w:proofErr w:type="spellStart"/>
+      <w:r>
+        <w:t>uidiotoodpornic</w:t>
+      </w:r>
+      <w:proofErr w:type="spellEnd"/>
+      <w:r>
+        <w:t xml:space="preserve"> </w:t>
+      </w:r>
+      <w:proofErr w:type="spellStart"/>
+      <w:r>
+        <w:t>apke</w:t>
+      </w:r>
+      <w:proofErr w:type="spellEnd"/>
+      <w:r>
+        <w:t xml:space="preserve"> (</w:t>
+      </w:r>
+      <w:proofErr w:type="spellStart"/>
+      <w:r>
+        <w:t>parsowanie</w:t>
+      </w:r>
+      <w:proofErr w:type="spellEnd"/>
+      <w:r>
+        <w:t xml:space="preserve"> wszystkich wprowadzanych </w:t>
+      </w:r>
+      <w:proofErr w:type="spellStart"/>
+      <w:r>
+        <w:t>stringow</w:t>
+      </w:r>
+      <w:proofErr w:type="spellEnd"/>
+      <w:r>
+        <w:t xml:space="preserve"> i zęby nie waliło bledami jak jakieś pliki znikną</w:t>
+      </w:r>
+      <w:r>
+        <w:t xml:space="preserve">, </w:t>
+      </w:r>
+      <w:proofErr w:type="spellStart"/>
+      <w:r>
+        <w:t>jakies</w:t>
+      </w:r>
+      <w:proofErr w:type="spellEnd"/>
+      <w:r>
+        <w:t xml:space="preserve"> </w:t>
+      </w:r>
+      <w:proofErr w:type="spellStart"/>
+      <w:r>
+        <w:t>ify</w:t>
+      </w:r>
+      <w:proofErr w:type="spellEnd"/>
+      <w:r>
+        <w:t xml:space="preserve"> zabezpieczające przed </w:t>
+      </w:r>
+      <w:proofErr w:type="spellStart"/>
+      <w:r>
+        <w:t>crashami</w:t>
+      </w:r>
+      <w:proofErr w:type="spellEnd"/>
+      <w:r>
+        <w:t>)</w:t>
+      </w:r>
+    </w:p>
+    <w:p>
+      <w:pPr>
+        <w:spacing w:after="0"/>
+      </w:pPr>
+      <w:r>
+        <w:t xml:space="preserve">-dodać </w:t>
+      </w:r>
+      <w:proofErr w:type="spellStart"/>
+      <w:r>
+        <w:t>activity</w:t>
+      </w:r>
+      <w:proofErr w:type="spellEnd"/>
+      <w:r>
+        <w:t xml:space="preserve"> o autorach</w:t>
+      </w:r>
+    </w:p>
+    <w:p>
+      <w:pPr>
+        <w:spacing w:after="0"/>
+      </w:pPr>
+    </w:p>
+    <w:p>
+      <w:pPr>
+        <w:spacing w:after="0"/>
+      </w:pPr>
+    </w:p>
+    <w:p>
+      <w:pPr>
+        <w:spacing w:after="0"/>
+      </w:pPr>
+    </w:p>
+    <w:p>
+      <w:pPr>
+        <w:spacing w:after="0"/>
+      </w:pPr>
+      <w:r>
+        <w:t>ZROBIONE:</w:t>
+      </w:r>
+    </w:p>
+    <w:p>
+      <w:pPr>
+        <w:spacing w:after="0"/>
+      </w:pPr>
+    </w:p>
+    <w:p>
+      <w:pPr>
+        <w:spacing w:after="0"/>
+      </w:pPr>
+      <w:r>
         <w:t>lodówka:</w:t>
       </w:r>
     </w:p>
@@ -30,52 +422,104 @@
         <w:spacing w:after="0"/>
       </w:pPr>
       <w:r>
-        <w:t xml:space="preserve">-dodać sprawdzanie daty w lodowce, w klasie rzecz zmienić string na datę i dopisać metodę do obliczania pozostałego czasu dla produktu, dodać encje do jednostki (sztuka litr </w:t>
-      </w:r>
-      <w:proofErr w:type="spellStart"/>
-      <w:r>
-        <w:t>itd</w:t>
-      </w:r>
-      <w:proofErr w:type="spellEnd"/>
-      <w:r>
-        <w:t>)</w:t>
-      </w:r>
-    </w:p>
-    <w:p>
-      <w:pPr>
-        <w:spacing w:after="0"/>
-      </w:pPr>
-      <w:r>
-        <w:t>-kategorie przedmiotów w lodówce</w:t>
-      </w:r>
-    </w:p>
-    <w:p>
-      <w:pPr>
-        <w:spacing w:after="0"/>
-      </w:pPr>
-      <w:r>
-        <w:t xml:space="preserve">-uniemożliwić dodawanie pustych rzeczy (bez nazwy ilości </w:t>
-      </w:r>
-      <w:proofErr w:type="spellStart"/>
-      <w:r>
-        <w:t>itd</w:t>
-      </w:r>
-      <w:proofErr w:type="spellEnd"/>
-      <w:r>
-        <w:t>)</w:t>
-      </w:r>
-    </w:p>
-    <w:p>
-      <w:pPr>
-        <w:spacing w:after="0"/>
-      </w:pPr>
-    </w:p>
-    <w:p>
-      <w:pPr>
-        <w:spacing w:after="0"/>
-      </w:pPr>
-      <w:r>
-        <w:t>przepisy:</w:t>
+        <w:t>-dodawanie do lodówki (Czareg)</w:t>
+      </w:r>
+    </w:p>
+    <w:p>
+      <w:pPr>
+        <w:spacing w:after="0"/>
+      </w:pPr>
+      <w:r>
+        <w:t>-usuwanie z lodówki (Czareg)</w:t>
+      </w:r>
+    </w:p>
+    <w:p>
+      <w:pPr>
+        <w:spacing w:after="0"/>
+      </w:pPr>
+      <w:r>
+        <w:t>-klasa rzecz (Czareg)</w:t>
+      </w:r>
+    </w:p>
+    <w:p>
+      <w:pPr>
+        <w:spacing w:after="0"/>
+      </w:pPr>
+      <w:r>
+        <w:t xml:space="preserve">-zapisywanie </w:t>
+      </w:r>
+      <w:proofErr w:type="spellStart"/>
+      <w:r>
+        <w:t>vectora</w:t>
+      </w:r>
+      <w:proofErr w:type="spellEnd"/>
+      <w:r>
+        <w:t xml:space="preserve"> rzeczy w lodowce do pliku txt (Czareg)</w:t>
+      </w:r>
+    </w:p>
+    <w:p>
+      <w:pPr>
+        <w:spacing w:after="0"/>
+      </w:pPr>
+      <w:r>
+        <w:t>-czytanie z pliku txt (Czareg)</w:t>
+      </w:r>
+    </w:p>
+    <w:p>
+      <w:pPr>
+        <w:spacing w:after="0"/>
+      </w:pPr>
+    </w:p>
+    <w:p>
+      <w:pPr>
+        <w:spacing w:after="0"/>
+      </w:pPr>
+      <w:r>
+        <w:t>P</w:t>
+      </w:r>
+      <w:r>
+        <w:t>rzepisy</w:t>
+      </w:r>
+    </w:p>
+    <w:p>
+      <w:pPr>
+        <w:spacing w:after="0"/>
+      </w:pPr>
+      <w:r>
+        <w:t>-dodać czas przygotowania posiłku i kategorie(</w:t>
+      </w:r>
+      <w:proofErr w:type="spellStart"/>
+      <w:r>
+        <w:t>sniadanie</w:t>
+      </w:r>
+      <w:proofErr w:type="spellEnd"/>
+      <w:r>
+        <w:t>, obiad lub kolacja)</w:t>
+      </w:r>
+      <w:r>
+        <w:t xml:space="preserve"> </w:t>
+      </w:r>
+      <w:r>
+        <w:t>(Czareg)</w:t>
+      </w:r>
+    </w:p>
+    <w:p>
+      <w:pPr>
+        <w:spacing w:after="0"/>
+      </w:pPr>
+      <w:r>
+        <w:t xml:space="preserve">-dodać </w:t>
+      </w:r>
+      <w:proofErr w:type="spellStart"/>
+      <w:r>
+        <w:t>klase</w:t>
+      </w:r>
+      <w:proofErr w:type="spellEnd"/>
+      <w:r>
+        <w:t xml:space="preserve"> przepis </w:t>
+      </w:r>
+      <w:r>
+        <w:t>(Czareg)</w:t>
       </w:r>
     </w:p>
     <w:p>
@@ -85,51 +529,56 @@
       <w:r>
         <w:t>-</w:t>
       </w:r>
-      <w:r>
-        <w:t>dodać czas przygotowania posiłku i kategorie(</w:t>
-      </w:r>
-      <w:proofErr w:type="spellStart"/>
-      <w:r>
-        <w:t>sniadanie</w:t>
-      </w:r>
-      <w:proofErr w:type="spellEnd"/>
-      <w:r>
-        <w:t xml:space="preserve">, obiad lub kolacja) </w:t>
-      </w:r>
-      <w:r>
-        <w:t xml:space="preserve">zrobić cale wybieranie przepisów na podstawie czasu systemowego, zawartości lodówki i obliczonego </w:t>
-      </w:r>
-      <w:proofErr w:type="spellStart"/>
-      <w:r>
-        <w:t>bmi</w:t>
-      </w:r>
-      <w:proofErr w:type="spellEnd"/>
-      <w:r>
-        <w:t xml:space="preserve"> (09-01-2018 Czareg biorę to na siebie)</w:t>
-      </w:r>
-    </w:p>
-    <w:p>
-      <w:pPr>
-        <w:spacing w:after="0"/>
-      </w:pPr>
-      <w:r>
-        <w:t>-napisać klasę przepis</w:t>
-      </w:r>
-    </w:p>
-    <w:p>
-      <w:pPr>
-        <w:spacing w:after="0"/>
-      </w:pPr>
-      <w:r>
-        <w:t>-ulubione przepisy</w:t>
-      </w:r>
-    </w:p>
-    <w:p>
-      <w:pPr>
-        <w:spacing w:after="0"/>
-      </w:pPr>
-      <w:r>
-        <w:t>-dodać z 10-20 przepisów według wzoru</w:t>
+      <w:proofErr w:type="spellStart"/>
+      <w:r>
+        <w:t>activity</w:t>
+      </w:r>
+      <w:proofErr w:type="spellEnd"/>
+      <w:r>
+        <w:t xml:space="preserve"> przepis, które dostaje nazwę pliku i generuje cala stronkę przepisu (Czareg)</w:t>
+      </w:r>
+    </w:p>
+    <w:p>
+      <w:pPr>
+        <w:spacing w:after="0"/>
+      </w:pPr>
+      <w:r>
+        <w:t>-</w:t>
+      </w:r>
+      <w:r>
+        <w:t xml:space="preserve">lista przepisów zintegrowana z </w:t>
+      </w:r>
+      <w:proofErr w:type="spellStart"/>
+      <w:r>
+        <w:t>ListView</w:t>
+      </w:r>
+      <w:proofErr w:type="spellEnd"/>
+      <w:r>
+        <w:t xml:space="preserve"> (Czareg)</w:t>
+      </w:r>
+    </w:p>
+    <w:p>
+      <w:pPr>
+        <w:spacing w:after="0"/>
+      </w:pPr>
+      <w:r>
+        <w:t>-czytanie przepisów z pliku txt (Czareg)</w:t>
+      </w:r>
+    </w:p>
+    <w:p>
+      <w:pPr>
+        <w:spacing w:after="0"/>
+      </w:pPr>
+      <w:r>
+        <w:t xml:space="preserve">-czytanie obrazku z pliku jpg do </w:t>
+      </w:r>
+      <w:proofErr w:type="spellStart"/>
+      <w:r>
+        <w:t>ImageView</w:t>
+      </w:r>
+      <w:proofErr w:type="spellEnd"/>
+      <w:r>
+        <w:t xml:space="preserve"> (Czareg)</w:t>
       </w:r>
     </w:p>
     <w:p>
@@ -150,410 +599,6 @@
         <w:spacing w:after="0"/>
       </w:pPr>
       <w:r>
-        <w:t xml:space="preserve">-ustawić zęby podawać wagę wzrost i wiek tylko raz po instalacji </w:t>
-      </w:r>
-      <w:proofErr w:type="spellStart"/>
-      <w:r>
-        <w:t>apki</w:t>
-      </w:r>
-      <w:proofErr w:type="spellEnd"/>
-      <w:r>
-        <w:t xml:space="preserve"> (</w:t>
-      </w:r>
-      <w:proofErr w:type="spellStart"/>
-      <w:r>
-        <w:t>pref</w:t>
-      </w:r>
-      <w:proofErr w:type="spellEnd"/>
-      <w:r>
-        <w:t xml:space="preserve"> </w:t>
-      </w:r>
-      <w:proofErr w:type="spellStart"/>
-      <w:r>
-        <w:t>shared</w:t>
-      </w:r>
-      <w:proofErr w:type="spellEnd"/>
-      <w:r>
-        <w:t>)</w:t>
-      </w:r>
-    </w:p>
-    <w:p>
-      <w:pPr>
-        <w:spacing w:after="0"/>
-      </w:pPr>
-      <w:r>
-        <w:t>-</w:t>
-      </w:r>
-      <w:r>
-        <w:t>dodać kalkulator dziennego zapotrzebowania kalorii</w:t>
-      </w:r>
-      <w:r>
-        <w:t xml:space="preserve"> na potrzeby proponowania przepisu</w:t>
-      </w:r>
-    </w:p>
-    <w:p>
-      <w:pPr>
-        <w:spacing w:after="0"/>
-      </w:pPr>
-      <w:r>
-        <w:t xml:space="preserve">-dodać coś jeszcze do diety? Może </w:t>
-      </w:r>
-      <w:proofErr w:type="spellStart"/>
-      <w:r>
-        <w:t>liste</w:t>
-      </w:r>
-      <w:proofErr w:type="spellEnd"/>
-      <w:r>
-        <w:t xml:space="preserve"> co się </w:t>
-      </w:r>
-      <w:proofErr w:type="spellStart"/>
-      <w:r>
-        <w:t>jadlo</w:t>
-      </w:r>
-      <w:proofErr w:type="spellEnd"/>
-      <w:r>
-        <w:t xml:space="preserve"> dzisiaj i żeby odejmowało od dziennego zapotrzebowania </w:t>
-      </w:r>
-      <w:proofErr w:type="spellStart"/>
-      <w:r>
-        <w:t>calori</w:t>
-      </w:r>
-      <w:proofErr w:type="spellEnd"/>
-      <w:r>
-        <w:t>??</w:t>
-      </w:r>
-    </w:p>
-    <w:p>
-      <w:pPr>
-        <w:spacing w:after="0"/>
-      </w:pPr>
-    </w:p>
-    <w:p>
-      <w:pPr>
-        <w:spacing w:after="0"/>
-      </w:pPr>
-      <w:r>
-        <w:t>inne:</w:t>
-      </w:r>
-    </w:p>
-    <w:p>
-      <w:pPr>
-        <w:spacing w:after="0"/>
-      </w:pPr>
-      <w:r>
-        <w:t>-</w:t>
-      </w:r>
-      <w:r>
-        <w:t>ujednolicić</w:t>
-      </w:r>
-      <w:r>
-        <w:t xml:space="preserve"> styl wszystkich </w:t>
-      </w:r>
-      <w:proofErr w:type="spellStart"/>
-      <w:r>
-        <w:t>TextView</w:t>
-      </w:r>
-      <w:proofErr w:type="spellEnd"/>
-      <w:r>
-        <w:t xml:space="preserve"> w </w:t>
-      </w:r>
-      <w:proofErr w:type="spellStart"/>
-      <w:r>
-        <w:t>apce</w:t>
-      </w:r>
-      <w:proofErr w:type="spellEnd"/>
-      <w:r>
-        <w:t xml:space="preserve"> (najlepiej do tych, które są w </w:t>
-      </w:r>
-      <w:proofErr w:type="spellStart"/>
-      <w:r>
-        <w:t>activity</w:t>
-      </w:r>
-      <w:proofErr w:type="spellEnd"/>
-      <w:r>
-        <w:t xml:space="preserve"> przepis)</w:t>
-      </w:r>
-    </w:p>
-    <w:p>
-      <w:pPr>
-        <w:spacing w:after="0"/>
-      </w:pPr>
-      <w:r>
-        <w:t>-poprawić wygląd wszystkich okienek, podmienić logo na nasze, zrobić jakiś ładny styl dla butonów</w:t>
-      </w:r>
-      <w:r>
-        <w:t xml:space="preserve"> (co się da to nakraść z tamtej poprzedniej </w:t>
-      </w:r>
-      <w:proofErr w:type="spellStart"/>
-      <w:r>
-        <w:t>apki</w:t>
-      </w:r>
-      <w:proofErr w:type="spellEnd"/>
-      <w:r>
-        <w:t>)</w:t>
-      </w:r>
-    </w:p>
-    <w:p>
-      <w:pPr>
-        <w:spacing w:after="0"/>
-      </w:pPr>
-      <w:r>
-        <w:t>-</w:t>
-      </w:r>
-      <w:proofErr w:type="spellStart"/>
-      <w:r>
-        <w:t>uidiotoodpornic</w:t>
-      </w:r>
-      <w:proofErr w:type="spellEnd"/>
-      <w:r>
-        <w:t xml:space="preserve"> </w:t>
-      </w:r>
-      <w:proofErr w:type="spellStart"/>
-      <w:r>
-        <w:t>apke</w:t>
-      </w:r>
-      <w:proofErr w:type="spellEnd"/>
-      <w:r>
-        <w:t xml:space="preserve"> (</w:t>
-      </w:r>
-      <w:proofErr w:type="spellStart"/>
-      <w:r>
-        <w:t>parsowanie</w:t>
-      </w:r>
-      <w:proofErr w:type="spellEnd"/>
-      <w:r>
-        <w:t xml:space="preserve"> wszystkich wprowadzanych </w:t>
-      </w:r>
-      <w:proofErr w:type="spellStart"/>
-      <w:r>
-        <w:t>stringow</w:t>
-      </w:r>
-      <w:proofErr w:type="spellEnd"/>
-      <w:r>
-        <w:t xml:space="preserve"> i zęby nie waliło bledami jak jakieś pliki znikną</w:t>
-      </w:r>
-      <w:r>
-        <w:t xml:space="preserve">, </w:t>
-      </w:r>
-      <w:proofErr w:type="spellStart"/>
-      <w:r>
-        <w:t>jakies</w:t>
-      </w:r>
-      <w:proofErr w:type="spellEnd"/>
-      <w:r>
-        <w:t xml:space="preserve"> </w:t>
-      </w:r>
-      <w:proofErr w:type="spellStart"/>
-      <w:r>
-        <w:t>ify</w:t>
-      </w:r>
-      <w:proofErr w:type="spellEnd"/>
-      <w:r>
-        <w:t xml:space="preserve"> zabezpieczające przed </w:t>
-      </w:r>
-      <w:proofErr w:type="spellStart"/>
-      <w:r>
-        <w:t>crashami</w:t>
-      </w:r>
-      <w:proofErr w:type="spellEnd"/>
-      <w:r>
-        <w:t>)</w:t>
-      </w:r>
-    </w:p>
-    <w:p>
-      <w:pPr>
-        <w:spacing w:after="0"/>
-      </w:pPr>
-      <w:r>
-        <w:t xml:space="preserve">-dodać </w:t>
-      </w:r>
-      <w:proofErr w:type="spellStart"/>
-      <w:r>
-        <w:t>activity</w:t>
-      </w:r>
-      <w:proofErr w:type="spellEnd"/>
-      <w:r>
-        <w:t xml:space="preserve"> o autorach</w:t>
-      </w:r>
-    </w:p>
-    <w:p>
-      <w:pPr>
-        <w:spacing w:after="0"/>
-      </w:pPr>
-    </w:p>
-    <w:p>
-      <w:pPr>
-        <w:spacing w:after="0"/>
-      </w:pPr>
-    </w:p>
-    <w:p>
-      <w:pPr>
-        <w:spacing w:after="0"/>
-      </w:pPr>
-    </w:p>
-    <w:p>
-      <w:pPr>
-        <w:spacing w:after="0"/>
-      </w:pPr>
-      <w:r>
-        <w:t>ZROBIONE:</w:t>
-      </w:r>
-    </w:p>
-    <w:p>
-      <w:pPr>
-        <w:spacing w:after="0"/>
-      </w:pPr>
-    </w:p>
-    <w:p>
-      <w:pPr>
-        <w:spacing w:after="0"/>
-      </w:pPr>
-      <w:r>
-        <w:t>lodówka:</w:t>
-      </w:r>
-    </w:p>
-    <w:p>
-      <w:pPr>
-        <w:spacing w:after="0"/>
-      </w:pPr>
-      <w:r>
-        <w:t>-dodawanie do lodówki (Czareg)</w:t>
-      </w:r>
-    </w:p>
-    <w:p>
-      <w:pPr>
-        <w:spacing w:after="0"/>
-      </w:pPr>
-      <w:r>
-        <w:t>-usuwanie z lodówki (Czareg)</w:t>
-      </w:r>
-    </w:p>
-    <w:p>
-      <w:pPr>
-        <w:spacing w:after="0"/>
-      </w:pPr>
-      <w:r>
-        <w:t>-klasa rzecz (Czareg)</w:t>
-      </w:r>
-    </w:p>
-    <w:p>
-      <w:pPr>
-        <w:spacing w:after="0"/>
-      </w:pPr>
-      <w:r>
-        <w:t xml:space="preserve">-zapisywanie </w:t>
-      </w:r>
-      <w:proofErr w:type="spellStart"/>
-      <w:r>
-        <w:t>vectora</w:t>
-      </w:r>
-      <w:proofErr w:type="spellEnd"/>
-      <w:r>
-        <w:t xml:space="preserve"> rzeczy w lodowce do pliku txt (Czareg)</w:t>
-      </w:r>
-    </w:p>
-    <w:p>
-      <w:pPr>
-        <w:spacing w:after="0"/>
-      </w:pPr>
-      <w:r>
-        <w:t>-czytanie z pliku txt (Czareg)</w:t>
-      </w:r>
-    </w:p>
-    <w:p>
-      <w:pPr>
-        <w:spacing w:after="0"/>
-      </w:pPr>
-    </w:p>
-    <w:p>
-      <w:pPr>
-        <w:spacing w:after="0"/>
-      </w:pPr>
-      <w:r>
-        <w:t>P</w:t>
-      </w:r>
-      <w:r>
-        <w:t>rzepisy</w:t>
-      </w:r>
-    </w:p>
-    <w:p>
-      <w:pPr>
-        <w:spacing w:after="0"/>
-      </w:pPr>
-      <w:r>
-        <w:t>-</w:t>
-      </w:r>
-      <w:proofErr w:type="spellStart"/>
-      <w:r>
-        <w:t>activity</w:t>
-      </w:r>
-      <w:proofErr w:type="spellEnd"/>
-      <w:r>
-        <w:t xml:space="preserve"> przepis, które dostaje nazwę pliku i generuje cala stronkę przepisu (Czareg)</w:t>
-      </w:r>
-    </w:p>
-    <w:p>
-      <w:pPr>
-        <w:spacing w:after="0"/>
-      </w:pPr>
-      <w:r>
-        <w:t>-</w:t>
-      </w:r>
-      <w:r>
-        <w:t xml:space="preserve">lista przepisów zintegrowana z </w:t>
-      </w:r>
-      <w:proofErr w:type="spellStart"/>
-      <w:r>
-        <w:t>ListView</w:t>
-      </w:r>
-      <w:proofErr w:type="spellEnd"/>
-      <w:r>
-        <w:t xml:space="preserve"> (Czareg)</w:t>
-      </w:r>
-    </w:p>
-    <w:p>
-      <w:pPr>
-        <w:spacing w:after="0"/>
-      </w:pPr>
-      <w:r>
-        <w:t>-czytanie przepisów z pliku txt (Czareg)</w:t>
-      </w:r>
-    </w:p>
-    <w:p>
-      <w:pPr>
-        <w:spacing w:after="0"/>
-      </w:pPr>
-      <w:r>
-        <w:t xml:space="preserve">-czytanie obrazku z pliku jpg do </w:t>
-      </w:r>
-      <w:proofErr w:type="spellStart"/>
-      <w:r>
-        <w:t>ImageView</w:t>
-      </w:r>
-      <w:proofErr w:type="spellEnd"/>
-      <w:r>
-        <w:t xml:space="preserve"> (Czareg)</w:t>
-      </w:r>
-    </w:p>
-    <w:p>
-      <w:pPr>
-        <w:spacing w:after="0"/>
-      </w:pPr>
-    </w:p>
-    <w:p>
-      <w:pPr>
-        <w:spacing w:after="0"/>
-      </w:pPr>
-      <w:r>
-        <w:t>dieta:</w:t>
-      </w:r>
-    </w:p>
-    <w:p>
-      <w:pPr>
-        <w:spacing w:after="0"/>
-      </w:pPr>
-      <w:r>
-        <w:lastRenderedPageBreak/>
         <w:t>-ekran wprowadzania wzrostu wagi i wieku (Czareg)</w:t>
       </w:r>
     </w:p>

</xml_diff>

<commit_message>
-PROPONOWANIE W KONCU DZIALA! Bierze pod uwage co masz w lodowce, czas i twoje bmi -pozmienialem listy potrzebnych rzeczy do przepisow zeby ladniej dzialalo proponowanie -naprawilem blad z lodowka (jesli dodalo sie cos bez ilosci to crashowalo apke) -przepisalem zapisywanie i czytanie z pliku w lodowce (jest lepiej)
</commit_message>
<xml_diff>
--- a/DO_ZROBIENIA.docx
+++ b/DO_ZROBIENIA.docx
@@ -67,6 +67,38 @@
       <w:pPr>
         <w:spacing w:after="0"/>
       </w:pPr>
+      <w:r>
+        <w:t>-poprawić wprowadzanie daty przy dodawaniu do lodówki (wyskakujący kalendarz)</w:t>
+      </w:r>
+    </w:p>
+    <w:p>
+      <w:pPr>
+        <w:spacing w:after="0"/>
+      </w:pPr>
+      <w:r>
+        <w:t xml:space="preserve">-poprawić wprowadzanie danych do lodówki (czy data nie jest jakaś stara, żeby nie </w:t>
+      </w:r>
+      <w:proofErr w:type="spellStart"/>
+      <w:r>
+        <w:t>dalo</w:t>
+      </w:r>
+      <w:proofErr w:type="spellEnd"/>
+      <w:r>
+        <w:t xml:space="preserve"> się </w:t>
+      </w:r>
+      <w:proofErr w:type="spellStart"/>
+      <w:r>
+        <w:t>podawac</w:t>
+      </w:r>
+      <w:proofErr w:type="spellEnd"/>
+      <w:r>
+        <w:t xml:space="preserve"> cyfr w nazwie rzeczy itd.)</w:t>
+      </w:r>
+    </w:p>
+    <w:p>
+      <w:pPr>
+        <w:spacing w:after="0"/>
+      </w:pPr>
     </w:p>
     <w:p>
       <w:pPr>
@@ -92,549 +124,556 @@
       </w:r>
       <w:proofErr w:type="spellEnd"/>
       <w:r>
-        <w:t xml:space="preserve"> (09-01-2018 Czareg biorę to na siebie)</w:t>
-      </w:r>
-    </w:p>
-    <w:p>
-      <w:pPr>
-        <w:spacing w:after="0"/>
-      </w:pPr>
-      <w:r>
-        <w:t>-ulubione przepisy</w:t>
-      </w:r>
-    </w:p>
-    <w:p>
-      <w:pPr>
-        <w:spacing w:after="0"/>
-      </w:pPr>
-      <w:r>
-        <w:t>-dodać z 10-20 przepisów według wzoru</w:t>
-      </w:r>
-    </w:p>
-    <w:p>
-      <w:pPr>
-        <w:spacing w:after="0"/>
-      </w:pPr>
-      <w:r>
-        <w:t>-</w:t>
-      </w:r>
-      <w:proofErr w:type="spellStart"/>
-      <w:r>
-        <w:t>zmienic</w:t>
-      </w:r>
-      <w:proofErr w:type="spellEnd"/>
-      <w:r>
-        <w:t xml:space="preserve"> wyświetlanie listy przepisów na takie jak w tamtej </w:t>
-      </w:r>
-      <w:proofErr w:type="spellStart"/>
-      <w:r>
-        <w:t>apce</w:t>
-      </w:r>
-      <w:proofErr w:type="spellEnd"/>
-      <w:r>
-        <w:t xml:space="preserve"> (obrazek nazwa gwiazdeczki, czas wykonania i po 2 przepisy w wierszu max)</w:t>
-      </w:r>
-    </w:p>
-    <w:p>
-      <w:pPr>
-        <w:spacing w:after="0"/>
-      </w:pPr>
-    </w:p>
-    <w:p>
-      <w:pPr>
-        <w:spacing w:after="0"/>
-      </w:pPr>
-      <w:r>
-        <w:t>dieta:</w:t>
-      </w:r>
-    </w:p>
-    <w:p>
-      <w:pPr>
-        <w:spacing w:after="0"/>
-      </w:pPr>
-      <w:r>
-        <w:t>-</w:t>
-      </w:r>
-      <w:r>
-        <w:t>dodać kalkulator dziennego zapotrzebowania kalorii</w:t>
-      </w:r>
-      <w:r>
-        <w:t xml:space="preserve"> na potrzeby proponowania przepisu</w:t>
-      </w:r>
-    </w:p>
-    <w:p>
-      <w:pPr>
-        <w:spacing w:after="0"/>
-      </w:pPr>
-      <w:r>
-        <w:t xml:space="preserve">-dodać coś jeszcze do diety? Może </w:t>
-      </w:r>
-      <w:proofErr w:type="spellStart"/>
-      <w:r>
-        <w:t>liste</w:t>
-      </w:r>
-      <w:proofErr w:type="spellEnd"/>
-      <w:r>
-        <w:t xml:space="preserve"> co się </w:t>
-      </w:r>
-      <w:proofErr w:type="spellStart"/>
-      <w:r>
-        <w:t>jadlo</w:t>
-      </w:r>
-      <w:proofErr w:type="spellEnd"/>
-      <w:r>
-        <w:t xml:space="preserve"> dzisiaj i żeby odejmowało od dziennego zapotrzebowania </w:t>
-      </w:r>
-      <w:proofErr w:type="spellStart"/>
-      <w:r>
-        <w:t>calori</w:t>
-      </w:r>
-      <w:proofErr w:type="spellEnd"/>
-      <w:r>
-        <w:t>??</w:t>
-      </w:r>
-    </w:p>
-    <w:p>
-      <w:pPr>
-        <w:spacing w:after="0"/>
-      </w:pPr>
-    </w:p>
-    <w:p>
-      <w:pPr>
-        <w:spacing w:after="0"/>
-      </w:pPr>
-      <w:r>
-        <w:t>inne:</w:t>
-      </w:r>
-    </w:p>
-    <w:p>
-      <w:pPr>
-        <w:spacing w:after="0"/>
-      </w:pPr>
-      <w:r>
-        <w:t>-</w:t>
-      </w:r>
-      <w:r>
-        <w:t>ujednolicić</w:t>
-      </w:r>
-      <w:r>
-        <w:t xml:space="preserve"> styl wszystkich </w:t>
-      </w:r>
-      <w:proofErr w:type="spellStart"/>
-      <w:r>
-        <w:t>TextView</w:t>
-      </w:r>
-      <w:proofErr w:type="spellEnd"/>
-      <w:r>
-        <w:t xml:space="preserve"> w </w:t>
-      </w:r>
-      <w:proofErr w:type="spellStart"/>
-      <w:r>
-        <w:t>apce</w:t>
-      </w:r>
-      <w:proofErr w:type="spellEnd"/>
-      <w:r>
-        <w:t xml:space="preserve"> (najlepiej do tych, które są w </w:t>
-      </w:r>
-      <w:proofErr w:type="spellStart"/>
-      <w:r>
-        <w:t>activity</w:t>
-      </w:r>
-      <w:proofErr w:type="spellEnd"/>
-      <w:r>
-        <w:t xml:space="preserve"> przepis)</w:t>
-      </w:r>
-    </w:p>
-    <w:p>
-      <w:pPr>
-        <w:spacing w:after="0"/>
-      </w:pPr>
-      <w:r>
-        <w:t>-poprawić wygląd wszystkich okienek, podmienić logo na nasze, zrobić jakiś ładny styl dla butonów</w:t>
-      </w:r>
-      <w:r>
-        <w:t xml:space="preserve"> (co się da to nakraść z tamtej poprzedniej </w:t>
-      </w:r>
-      <w:proofErr w:type="spellStart"/>
-      <w:r>
-        <w:t>apki</w:t>
-      </w:r>
-      <w:proofErr w:type="spellEnd"/>
-      <w:r>
-        <w:t>)</w:t>
-      </w:r>
-    </w:p>
-    <w:p>
-      <w:pPr>
-        <w:spacing w:after="0"/>
-      </w:pPr>
-      <w:r>
-        <w:t>-</w:t>
-      </w:r>
-      <w:proofErr w:type="spellStart"/>
-      <w:r>
-        <w:t>uidiotoodpornic</w:t>
-      </w:r>
-      <w:proofErr w:type="spellEnd"/>
-      <w:r>
-        <w:t xml:space="preserve"> </w:t>
-      </w:r>
-      <w:proofErr w:type="spellStart"/>
-      <w:r>
-        <w:t>apke</w:t>
-      </w:r>
-      <w:proofErr w:type="spellEnd"/>
-      <w:r>
-        <w:t xml:space="preserve"> (</w:t>
-      </w:r>
-      <w:proofErr w:type="spellStart"/>
-      <w:r>
-        <w:t>parsowanie</w:t>
-      </w:r>
-      <w:proofErr w:type="spellEnd"/>
-      <w:r>
-        <w:t xml:space="preserve"> wszystkich wprowadzanych </w:t>
-      </w:r>
-      <w:proofErr w:type="spellStart"/>
-      <w:r>
-        <w:t>stringow</w:t>
-      </w:r>
-      <w:proofErr w:type="spellEnd"/>
-      <w:r>
-        <w:t xml:space="preserve"> i zęby nie waliło bledami jak jakieś pliki znikną</w:t>
-      </w:r>
-      <w:r>
-        <w:t xml:space="preserve">, </w:t>
-      </w:r>
-      <w:proofErr w:type="spellStart"/>
-      <w:r>
-        <w:t>jakies</w:t>
-      </w:r>
-      <w:proofErr w:type="spellEnd"/>
-      <w:r>
-        <w:t xml:space="preserve"> </w:t>
-      </w:r>
-      <w:proofErr w:type="spellStart"/>
-      <w:r>
-        <w:t>ify</w:t>
-      </w:r>
-      <w:proofErr w:type="spellEnd"/>
-      <w:r>
-        <w:t xml:space="preserve"> zabezpieczające przed </w:t>
-      </w:r>
-      <w:proofErr w:type="spellStart"/>
-      <w:r>
-        <w:t>crashami</w:t>
-      </w:r>
-      <w:proofErr w:type="spellEnd"/>
-      <w:r>
-        <w:t>)</w:t>
-      </w:r>
-    </w:p>
-    <w:p>
-      <w:pPr>
-        <w:spacing w:after="0"/>
-      </w:pPr>
-      <w:r>
-        <w:t xml:space="preserve">-dodać </w:t>
-      </w:r>
-      <w:proofErr w:type="spellStart"/>
-      <w:r>
-        <w:t>activity</w:t>
-      </w:r>
-      <w:proofErr w:type="spellEnd"/>
-      <w:r>
-        <w:t xml:space="preserve"> o autorach</w:t>
-      </w:r>
-    </w:p>
-    <w:p>
-      <w:pPr>
-        <w:spacing w:after="0"/>
-      </w:pPr>
-    </w:p>
-    <w:p>
-      <w:pPr>
-        <w:spacing w:after="0"/>
-      </w:pPr>
-    </w:p>
-    <w:p>
-      <w:pPr>
-        <w:spacing w:after="0"/>
-      </w:pPr>
-    </w:p>
-    <w:p>
-      <w:pPr>
-        <w:spacing w:after="0"/>
-      </w:pPr>
-      <w:r>
-        <w:t>ZROBIONE:</w:t>
-      </w:r>
-    </w:p>
-    <w:p>
-      <w:pPr>
-        <w:spacing w:after="0"/>
-      </w:pPr>
-    </w:p>
-    <w:p>
-      <w:pPr>
-        <w:spacing w:after="0"/>
-      </w:pPr>
-      <w:r>
-        <w:t>lodówka:</w:t>
-      </w:r>
-    </w:p>
-    <w:p>
-      <w:pPr>
-        <w:spacing w:after="0"/>
-      </w:pPr>
-      <w:r>
-        <w:t>-dodawanie do lodówki (Czareg)</w:t>
-      </w:r>
-    </w:p>
-    <w:p>
-      <w:pPr>
-        <w:spacing w:after="0"/>
-      </w:pPr>
-      <w:r>
-        <w:t>-usuwanie z lodówki (Czareg)</w:t>
-      </w:r>
-    </w:p>
-    <w:p>
-      <w:pPr>
-        <w:spacing w:after="0"/>
-      </w:pPr>
-      <w:r>
-        <w:t>-klasa rzecz (Czareg)</w:t>
-      </w:r>
-    </w:p>
-    <w:p>
-      <w:pPr>
-        <w:spacing w:after="0"/>
-      </w:pPr>
-      <w:r>
-        <w:t xml:space="preserve">-zapisywanie </w:t>
-      </w:r>
-      <w:proofErr w:type="spellStart"/>
-      <w:r>
-        <w:t>vectora</w:t>
-      </w:r>
-      <w:proofErr w:type="spellEnd"/>
-      <w:r>
-        <w:t xml:space="preserve"> rzeczy w lodowce do pliku txt (Czareg)</w:t>
-      </w:r>
-    </w:p>
-    <w:p>
-      <w:pPr>
-        <w:spacing w:after="0"/>
-      </w:pPr>
-      <w:r>
-        <w:t>-czytanie z pliku txt (Czareg)</w:t>
-      </w:r>
-    </w:p>
-    <w:p>
-      <w:pPr>
-        <w:spacing w:after="0"/>
-      </w:pPr>
-    </w:p>
-    <w:p>
-      <w:pPr>
-        <w:spacing w:after="0"/>
-      </w:pPr>
-      <w:r>
-        <w:t>P</w:t>
-      </w:r>
-      <w:r>
-        <w:t>rzepisy</w:t>
-      </w:r>
-    </w:p>
-    <w:p>
-      <w:pPr>
-        <w:spacing w:after="0"/>
-      </w:pPr>
-      <w:r>
-        <w:t>-dodać czas przygotowania posiłku i kategorie(</w:t>
-      </w:r>
-      <w:proofErr w:type="spellStart"/>
-      <w:r>
-        <w:t>sniadanie</w:t>
-      </w:r>
-      <w:proofErr w:type="spellEnd"/>
-      <w:r>
-        <w:t>, obiad lub kolacja)</w:t>
-      </w:r>
-      <w:r>
-        <w:t xml:space="preserve"> </w:t>
-      </w:r>
-      <w:r>
-        <w:t>(Czareg)</w:t>
-      </w:r>
-    </w:p>
-    <w:p>
-      <w:pPr>
-        <w:spacing w:after="0"/>
-      </w:pPr>
-      <w:r>
-        <w:t xml:space="preserve">-dodać </w:t>
-      </w:r>
-      <w:proofErr w:type="spellStart"/>
-      <w:r>
-        <w:t>klase</w:t>
-      </w:r>
-      <w:proofErr w:type="spellEnd"/>
-      <w:r>
-        <w:t xml:space="preserve"> przepis </w:t>
-      </w:r>
-      <w:r>
-        <w:t>(Czareg)</w:t>
-      </w:r>
-    </w:p>
-    <w:p>
-      <w:pPr>
-        <w:spacing w:after="0"/>
-      </w:pPr>
-      <w:r>
-        <w:t>-</w:t>
-      </w:r>
-      <w:proofErr w:type="spellStart"/>
-      <w:r>
-        <w:t>activity</w:t>
-      </w:r>
-      <w:proofErr w:type="spellEnd"/>
-      <w:r>
-        <w:t xml:space="preserve"> przepis, które dostaje nazwę pliku i generuje cala stronkę przepisu (Czareg)</w:t>
-      </w:r>
-    </w:p>
-    <w:p>
-      <w:pPr>
-        <w:spacing w:after="0"/>
-      </w:pPr>
-      <w:r>
-        <w:t>-</w:t>
-      </w:r>
-      <w:r>
-        <w:t xml:space="preserve">lista przepisów zintegrowana z </w:t>
-      </w:r>
-      <w:proofErr w:type="spellStart"/>
-      <w:r>
-        <w:t>ListView</w:t>
-      </w:r>
-      <w:proofErr w:type="spellEnd"/>
-      <w:r>
-        <w:t xml:space="preserve"> (Czareg)</w:t>
-      </w:r>
-    </w:p>
-    <w:p>
-      <w:pPr>
-        <w:spacing w:after="0"/>
-      </w:pPr>
-      <w:r>
-        <w:t>-czytanie przepisów z pliku txt (Czareg)</w:t>
-      </w:r>
-    </w:p>
-    <w:p>
-      <w:pPr>
-        <w:spacing w:after="0"/>
-      </w:pPr>
-      <w:r>
-        <w:t xml:space="preserve">-czytanie obrazku z pliku jpg do </w:t>
-      </w:r>
-      <w:proofErr w:type="spellStart"/>
-      <w:r>
-        <w:t>ImageView</w:t>
-      </w:r>
-      <w:proofErr w:type="spellEnd"/>
-      <w:r>
-        <w:t xml:space="preserve"> (Czareg)</w:t>
-      </w:r>
-    </w:p>
-    <w:p>
-      <w:pPr>
-        <w:spacing w:after="0"/>
-      </w:pPr>
-    </w:p>
-    <w:p>
-      <w:pPr>
-        <w:spacing w:after="0"/>
-      </w:pPr>
-      <w:r>
-        <w:lastRenderedPageBreak/>
-        <w:t>dieta:</w:t>
-      </w:r>
-    </w:p>
-    <w:p>
-      <w:pPr>
-        <w:spacing w:after="0"/>
-      </w:pPr>
-      <w:r>
-        <w:t xml:space="preserve">-ustawić </w:t>
-      </w:r>
-      <w:proofErr w:type="spellStart"/>
-      <w:r>
-        <w:t>z</w:t>
-      </w:r>
-      <w:r>
-        <w:t>e</w:t>
-      </w:r>
-      <w:r>
-        <w:t>by</w:t>
-      </w:r>
-      <w:proofErr w:type="spellEnd"/>
-      <w:r>
-        <w:t xml:space="preserve"> podawać wagę wzrost i wiek tylko raz po instalacji </w:t>
-      </w:r>
-      <w:proofErr w:type="spellStart"/>
-      <w:r>
-        <w:t>apki</w:t>
-      </w:r>
-      <w:proofErr w:type="spellEnd"/>
-      <w:r>
-        <w:t xml:space="preserve"> (</w:t>
-      </w:r>
-      <w:proofErr w:type="spellStart"/>
-      <w:r>
-        <w:t>pref</w:t>
-      </w:r>
-      <w:proofErr w:type="spellEnd"/>
-      <w:r>
-        <w:t xml:space="preserve"> </w:t>
-      </w:r>
-      <w:proofErr w:type="spellStart"/>
-      <w:r>
-        <w:t>shared</w:t>
-      </w:r>
-      <w:proofErr w:type="spellEnd"/>
-      <w:r>
-        <w:t>)</w:t>
-      </w:r>
-      <w:r>
-        <w:t xml:space="preserve"> (Sowa)</w:t>
-      </w:r>
-    </w:p>
-    <w:p>
-      <w:pPr>
-        <w:spacing w:after="0"/>
-      </w:pPr>
-      <w:r>
-        <w:t>-ekran wprowadzania wzrostu wagi i wieku (Czareg)</w:t>
-      </w:r>
-    </w:p>
-    <w:p>
-      <w:pPr>
-        <w:spacing w:after="0"/>
-      </w:pPr>
-      <w:r>
-        <w:t xml:space="preserve">-kalkulator </w:t>
-      </w:r>
-      <w:proofErr w:type="spellStart"/>
-      <w:r>
-        <w:t>bmi</w:t>
-      </w:r>
-      <w:proofErr w:type="spellEnd"/>
-      <w:r>
-        <w:t xml:space="preserve"> (Czareg)</w:t>
+        <w:t xml:space="preserve"> (09-01-2018 Czareg</w:t>
       </w:r>
       <w:bookmarkStart w:id="0" w:name="_GoBack"/>
       <w:bookmarkEnd w:id="0"/>
+      <w:r>
+        <w:t xml:space="preserve"> biorę to na siebie)</w:t>
+      </w:r>
+    </w:p>
+    <w:p>
+      <w:pPr>
+        <w:spacing w:after="0"/>
+      </w:pPr>
+      <w:r>
+        <w:t>-ulubione przepisy</w:t>
+      </w:r>
+    </w:p>
+    <w:p>
+      <w:pPr>
+        <w:spacing w:after="0"/>
+      </w:pPr>
+      <w:r>
+        <w:t>-dodać z 10-20 przepisów według wzoru</w:t>
+      </w:r>
+    </w:p>
+    <w:p>
+      <w:pPr>
+        <w:spacing w:after="0"/>
+      </w:pPr>
+      <w:r>
+        <w:t>-</w:t>
+      </w:r>
+      <w:proofErr w:type="spellStart"/>
+      <w:r>
+        <w:t>zmienic</w:t>
+      </w:r>
+      <w:proofErr w:type="spellEnd"/>
+      <w:r>
+        <w:t xml:space="preserve"> wyświetlanie listy przepisów na takie jak w tamtej </w:t>
+      </w:r>
+      <w:proofErr w:type="spellStart"/>
+      <w:r>
+        <w:t>apce</w:t>
+      </w:r>
+      <w:proofErr w:type="spellEnd"/>
+      <w:r>
+        <w:t xml:space="preserve"> (obrazek nazwa gwiazdeczki, czas wykonania i po 2 przepisy w wierszu max)</w:t>
+      </w:r>
+    </w:p>
+    <w:p>
+      <w:pPr>
+        <w:spacing w:after="0"/>
+      </w:pPr>
+    </w:p>
+    <w:p>
+      <w:pPr>
+        <w:spacing w:after="0"/>
+      </w:pPr>
+      <w:r>
+        <w:t>dieta:</w:t>
+      </w:r>
+    </w:p>
+    <w:p>
+      <w:pPr>
+        <w:spacing w:after="0"/>
+      </w:pPr>
+      <w:r>
+        <w:t>-</w:t>
+      </w:r>
+      <w:r>
+        <w:t>dodać kalkulator dziennego zapotrzebowania kalorii</w:t>
+      </w:r>
+      <w:r>
+        <w:t xml:space="preserve"> na potrzeby proponowania przepisu</w:t>
+      </w:r>
+    </w:p>
+    <w:p>
+      <w:pPr>
+        <w:spacing w:after="0"/>
+      </w:pPr>
+      <w:r>
+        <w:t xml:space="preserve">-dodać coś jeszcze do diety? Może </w:t>
+      </w:r>
+      <w:proofErr w:type="spellStart"/>
+      <w:r>
+        <w:t>liste</w:t>
+      </w:r>
+      <w:proofErr w:type="spellEnd"/>
+      <w:r>
+        <w:t xml:space="preserve"> co się </w:t>
+      </w:r>
+      <w:proofErr w:type="spellStart"/>
+      <w:r>
+        <w:t>jadlo</w:t>
+      </w:r>
+      <w:proofErr w:type="spellEnd"/>
+      <w:r>
+        <w:t xml:space="preserve"> dzisiaj i żeby odejmowało od dziennego zapotrzebowania </w:t>
+      </w:r>
+      <w:proofErr w:type="spellStart"/>
+      <w:r>
+        <w:t>calori</w:t>
+      </w:r>
+      <w:proofErr w:type="spellEnd"/>
+      <w:r>
+        <w:t>??</w:t>
+      </w:r>
+    </w:p>
+    <w:p>
+      <w:pPr>
+        <w:spacing w:after="0"/>
+      </w:pPr>
+      <w:r>
+        <w:t>-</w:t>
+      </w:r>
+      <w:proofErr w:type="spellStart"/>
+      <w:r>
+        <w:t>uniemozlilwic</w:t>
+      </w:r>
+      <w:proofErr w:type="spellEnd"/>
+      <w:r>
+        <w:t xml:space="preserve"> wprowadzanie jakichś dziwnych danych np. 6m wzrostu albo 150 lat</w:t>
+      </w:r>
+    </w:p>
+    <w:p>
+      <w:pPr>
+        <w:spacing w:after="0"/>
+      </w:pPr>
+    </w:p>
+    <w:p>
+      <w:pPr>
+        <w:spacing w:after="0"/>
+      </w:pPr>
+      <w:r>
+        <w:t>inne:</w:t>
+      </w:r>
+    </w:p>
+    <w:p>
+      <w:pPr>
+        <w:spacing w:after="0"/>
+      </w:pPr>
+      <w:r>
+        <w:t>-</w:t>
+      </w:r>
+      <w:r>
+        <w:t>ujednolicić</w:t>
+      </w:r>
+      <w:r>
+        <w:t xml:space="preserve"> styl wszystkich </w:t>
+      </w:r>
+      <w:proofErr w:type="spellStart"/>
+      <w:r>
+        <w:t>TextView</w:t>
+      </w:r>
+      <w:proofErr w:type="spellEnd"/>
+      <w:r>
+        <w:t xml:space="preserve"> w </w:t>
+      </w:r>
+      <w:proofErr w:type="spellStart"/>
+      <w:r>
+        <w:t>apce</w:t>
+      </w:r>
+      <w:proofErr w:type="spellEnd"/>
+      <w:r>
+        <w:t xml:space="preserve"> (najlepiej do tych, które są w </w:t>
+      </w:r>
+      <w:proofErr w:type="spellStart"/>
+      <w:r>
+        <w:t>activity</w:t>
+      </w:r>
+      <w:proofErr w:type="spellEnd"/>
+      <w:r>
+        <w:t xml:space="preserve"> przepis)</w:t>
+      </w:r>
+    </w:p>
+    <w:p>
+      <w:pPr>
+        <w:spacing w:after="0"/>
+      </w:pPr>
+      <w:r>
+        <w:t>-poprawić wygląd wszystkich okienek, podmienić logo na nasze, zrobić jakiś ładny styl dla butonów</w:t>
+      </w:r>
+      <w:r>
+        <w:t xml:space="preserve"> (co się da to nakraść z tamtej poprzedniej </w:t>
+      </w:r>
+      <w:proofErr w:type="spellStart"/>
+      <w:r>
+        <w:t>apki</w:t>
+      </w:r>
+      <w:proofErr w:type="spellEnd"/>
+      <w:r>
+        <w:t>)</w:t>
+      </w:r>
+    </w:p>
+    <w:p>
+      <w:pPr>
+        <w:spacing w:after="0"/>
+      </w:pPr>
+      <w:r>
+        <w:t>-</w:t>
+      </w:r>
+      <w:proofErr w:type="spellStart"/>
+      <w:r>
+        <w:t>uidiotoodpornic</w:t>
+      </w:r>
+      <w:proofErr w:type="spellEnd"/>
+      <w:r>
+        <w:t xml:space="preserve"> </w:t>
+      </w:r>
+      <w:proofErr w:type="spellStart"/>
+      <w:r>
+        <w:t>apke</w:t>
+      </w:r>
+      <w:proofErr w:type="spellEnd"/>
+      <w:r>
+        <w:t xml:space="preserve"> (</w:t>
+      </w:r>
+      <w:proofErr w:type="spellStart"/>
+      <w:r>
+        <w:t>parsowanie</w:t>
+      </w:r>
+      <w:proofErr w:type="spellEnd"/>
+      <w:r>
+        <w:t xml:space="preserve"> wszystkich wprowadzanych </w:t>
+      </w:r>
+      <w:proofErr w:type="spellStart"/>
+      <w:r>
+        <w:t>stringow</w:t>
+      </w:r>
+      <w:proofErr w:type="spellEnd"/>
+      <w:r>
+        <w:t xml:space="preserve"> i zęby nie waliło bledami jak jakieś pliki znikną</w:t>
+      </w:r>
+      <w:r>
+        <w:t xml:space="preserve">, </w:t>
+      </w:r>
+      <w:proofErr w:type="spellStart"/>
+      <w:r>
+        <w:t>jakies</w:t>
+      </w:r>
+      <w:proofErr w:type="spellEnd"/>
+      <w:r>
+        <w:t xml:space="preserve"> </w:t>
+      </w:r>
+      <w:proofErr w:type="spellStart"/>
+      <w:r>
+        <w:t>ify</w:t>
+      </w:r>
+      <w:proofErr w:type="spellEnd"/>
+      <w:r>
+        <w:t xml:space="preserve"> zabezpieczające przed </w:t>
+      </w:r>
+      <w:proofErr w:type="spellStart"/>
+      <w:r>
+        <w:t>crashami</w:t>
+      </w:r>
+      <w:proofErr w:type="spellEnd"/>
+      <w:r>
+        <w:t>)</w:t>
+      </w:r>
+    </w:p>
+    <w:p>
+      <w:pPr>
+        <w:spacing w:after="0"/>
+      </w:pPr>
+      <w:r>
+        <w:t xml:space="preserve">-dodać </w:t>
+      </w:r>
+      <w:proofErr w:type="spellStart"/>
+      <w:r>
+        <w:t>activity</w:t>
+      </w:r>
+      <w:proofErr w:type="spellEnd"/>
+      <w:r>
+        <w:t xml:space="preserve"> o autorach</w:t>
+      </w:r>
+    </w:p>
+    <w:p>
+      <w:pPr>
+        <w:spacing w:after="0"/>
+      </w:pPr>
+    </w:p>
+    <w:p>
+      <w:pPr>
+        <w:spacing w:after="0"/>
+      </w:pPr>
+    </w:p>
+    <w:p>
+      <w:pPr>
+        <w:spacing w:after="0"/>
+      </w:pPr>
+    </w:p>
+    <w:p>
+      <w:pPr>
+        <w:spacing w:after="0"/>
+      </w:pPr>
+      <w:r>
+        <w:t>ZROBIONE:</w:t>
+      </w:r>
+    </w:p>
+    <w:p>
+      <w:pPr>
+        <w:spacing w:after="0"/>
+      </w:pPr>
+    </w:p>
+    <w:p>
+      <w:pPr>
+        <w:spacing w:after="0"/>
+      </w:pPr>
+      <w:r>
+        <w:t>lodówka:</w:t>
+      </w:r>
+    </w:p>
+    <w:p>
+      <w:pPr>
+        <w:spacing w:after="0"/>
+      </w:pPr>
+      <w:r>
+        <w:t>-dodawanie do lodówki (Czareg)</w:t>
+      </w:r>
+    </w:p>
+    <w:p>
+      <w:pPr>
+        <w:spacing w:after="0"/>
+      </w:pPr>
+      <w:r>
+        <w:t>-usuwanie z lodówki (Czareg)</w:t>
+      </w:r>
+    </w:p>
+    <w:p>
+      <w:pPr>
+        <w:spacing w:after="0"/>
+      </w:pPr>
+      <w:r>
+        <w:t>-klasa rzecz (Czareg)</w:t>
+      </w:r>
+    </w:p>
+    <w:p>
+      <w:pPr>
+        <w:spacing w:after="0"/>
+      </w:pPr>
+      <w:r>
+        <w:t xml:space="preserve">-zapisywanie </w:t>
+      </w:r>
+      <w:proofErr w:type="spellStart"/>
+      <w:r>
+        <w:t>vectora</w:t>
+      </w:r>
+      <w:proofErr w:type="spellEnd"/>
+      <w:r>
+        <w:t xml:space="preserve"> rzeczy w lodowce do pliku txt (Czareg)</w:t>
+      </w:r>
+    </w:p>
+    <w:p>
+      <w:pPr>
+        <w:spacing w:after="0"/>
+      </w:pPr>
+      <w:r>
+        <w:t>-czytanie z pliku txt (Czareg)</w:t>
+      </w:r>
+    </w:p>
+    <w:p>
+      <w:pPr>
+        <w:spacing w:after="0"/>
+      </w:pPr>
+    </w:p>
+    <w:p>
+      <w:pPr>
+        <w:spacing w:after="0"/>
+      </w:pPr>
+      <w:r>
+        <w:t>P</w:t>
+      </w:r>
+      <w:r>
+        <w:t>rzepisy</w:t>
+      </w:r>
+    </w:p>
+    <w:p>
+      <w:pPr>
+        <w:spacing w:after="0"/>
+      </w:pPr>
+      <w:r>
+        <w:t>-dodać czas przygotowania posiłku i kategorie(</w:t>
+      </w:r>
+      <w:proofErr w:type="spellStart"/>
+      <w:r>
+        <w:t>sniadanie</w:t>
+      </w:r>
+      <w:proofErr w:type="spellEnd"/>
+      <w:r>
+        <w:t>, obiad lub kolacja) (Czareg)</w:t>
+      </w:r>
+    </w:p>
+    <w:p>
+      <w:pPr>
+        <w:spacing w:after="0"/>
+      </w:pPr>
+      <w:r>
+        <w:t xml:space="preserve">-dodać </w:t>
+      </w:r>
+      <w:proofErr w:type="spellStart"/>
+      <w:r>
+        <w:t>klase</w:t>
+      </w:r>
+      <w:proofErr w:type="spellEnd"/>
+      <w:r>
+        <w:t xml:space="preserve"> przepis (Czareg)</w:t>
+      </w:r>
+    </w:p>
+    <w:p>
+      <w:pPr>
+        <w:spacing w:after="0"/>
+      </w:pPr>
+      <w:r>
+        <w:t>-</w:t>
+      </w:r>
+      <w:proofErr w:type="spellStart"/>
+      <w:r>
+        <w:t>activity</w:t>
+      </w:r>
+      <w:proofErr w:type="spellEnd"/>
+      <w:r>
+        <w:t xml:space="preserve"> przepis, które dostaje nazwę pliku i generuje cala stronkę przepisu (Czareg)</w:t>
+      </w:r>
+    </w:p>
+    <w:p>
+      <w:pPr>
+        <w:spacing w:after="0"/>
+      </w:pPr>
+      <w:r>
+        <w:lastRenderedPageBreak/>
+        <w:t>-</w:t>
+      </w:r>
+      <w:r>
+        <w:t xml:space="preserve">lista przepisów zintegrowana z </w:t>
+      </w:r>
+      <w:proofErr w:type="spellStart"/>
+      <w:r>
+        <w:t>ListView</w:t>
+      </w:r>
+      <w:proofErr w:type="spellEnd"/>
+      <w:r>
+        <w:t xml:space="preserve"> (Czareg)</w:t>
+      </w:r>
+    </w:p>
+    <w:p>
+      <w:pPr>
+        <w:spacing w:after="0"/>
+      </w:pPr>
+      <w:r>
+        <w:t>-czytanie przepisów z pliku txt (Czareg)</w:t>
+      </w:r>
+    </w:p>
+    <w:p>
+      <w:pPr>
+        <w:spacing w:after="0"/>
+      </w:pPr>
+      <w:r>
+        <w:t xml:space="preserve">-czytanie obrazku z pliku jpg do </w:t>
+      </w:r>
+      <w:proofErr w:type="spellStart"/>
+      <w:r>
+        <w:t>ImageView</w:t>
+      </w:r>
+      <w:proofErr w:type="spellEnd"/>
+      <w:r>
+        <w:t xml:space="preserve"> (Czareg)</w:t>
+      </w:r>
+    </w:p>
+    <w:p>
+      <w:pPr>
+        <w:spacing w:after="0"/>
+      </w:pPr>
+    </w:p>
+    <w:p>
+      <w:pPr>
+        <w:spacing w:after="0"/>
+      </w:pPr>
+      <w:r>
+        <w:t>dieta:</w:t>
+      </w:r>
+    </w:p>
+    <w:p>
+      <w:pPr>
+        <w:spacing w:after="0"/>
+      </w:pPr>
+      <w:r>
+        <w:t xml:space="preserve">-ustawić </w:t>
+      </w:r>
+      <w:proofErr w:type="spellStart"/>
+      <w:r>
+        <w:t>z</w:t>
+      </w:r>
+      <w:r>
+        <w:t>e</w:t>
+      </w:r>
+      <w:r>
+        <w:t>by</w:t>
+      </w:r>
+      <w:proofErr w:type="spellEnd"/>
+      <w:r>
+        <w:t xml:space="preserve"> podawać wagę wzrost i wiek tylko raz po instalacji </w:t>
+      </w:r>
+      <w:proofErr w:type="spellStart"/>
+      <w:r>
+        <w:t>apki</w:t>
+      </w:r>
+      <w:proofErr w:type="spellEnd"/>
+      <w:r>
+        <w:t xml:space="preserve"> (</w:t>
+      </w:r>
+      <w:proofErr w:type="spellStart"/>
+      <w:r>
+        <w:t>pref</w:t>
+      </w:r>
+      <w:proofErr w:type="spellEnd"/>
+      <w:r>
+        <w:t xml:space="preserve"> </w:t>
+      </w:r>
+      <w:proofErr w:type="spellStart"/>
+      <w:r>
+        <w:t>shared</w:t>
+      </w:r>
+      <w:proofErr w:type="spellEnd"/>
+      <w:r>
+        <w:t>) (Sowa)</w:t>
+      </w:r>
+    </w:p>
+    <w:p>
+      <w:pPr>
+        <w:spacing w:after="0"/>
+      </w:pPr>
+      <w:r>
+        <w:t>-ekran wprowadzania wzrostu wagi i wieku (Czareg)</w:t>
+      </w:r>
+    </w:p>
+    <w:p>
+      <w:pPr>
+        <w:spacing w:after="0"/>
+      </w:pPr>
+      <w:r>
+        <w:t xml:space="preserve">-kalkulator </w:t>
+      </w:r>
+      <w:proofErr w:type="spellStart"/>
+      <w:r>
+        <w:t>bmi</w:t>
+      </w:r>
+      <w:proofErr w:type="spellEnd"/>
+      <w:r>
+        <w:t xml:space="preserve"> (Czareg)</w:t>
+      </w:r>
     </w:p>
     <w:p>
       <w:pPr>

</xml_diff>

<commit_message>
-PROPONOWANIE W KONCU DZIALA! Bierze pod uwage co masz w lodowce, czas i twoje bmi -poprawa wygladu (głownie buttonów i rozmiar/kolor tekstow) -zabezpieczenia przed wpisaniem glupot w mainActivity
</commit_message>
<xml_diff>
--- a/DO_ZROBIENIA.docx
+++ b/DO_ZROBIENIA.docx
@@ -83,6 +83,20 @@
       <w:pPr>
         <w:spacing w:after="0"/>
       </w:pPr>
+      <w:r>
+        <w:t xml:space="preserve">-guzik </w:t>
+      </w:r>
+      <w:r>
+        <w:t>wyrzuć</w:t>
+      </w:r>
+      <w:r>
+        <w:t xml:space="preserve"> rzeczy po terminie</w:t>
+      </w:r>
+    </w:p>
+    <w:p>
+      <w:pPr>
+        <w:spacing w:after="0"/>
+      </w:pPr>
     </w:p>
     <w:p>
       <w:pPr>
@@ -97,6 +111,31 @@
         <w:spacing w:after="0"/>
       </w:pPr>
       <w:r>
+        <w:t>-</w:t>
+      </w:r>
+      <w:r>
+        <w:t>dodać</w:t>
+      </w:r>
+      <w:r>
+        <w:t xml:space="preserve"> przeglądanie przepisów w </w:t>
+      </w:r>
+      <w:proofErr w:type="spellStart"/>
+      <w:r>
+        <w:t>gridList</w:t>
+      </w:r>
+      <w:proofErr w:type="spellEnd"/>
+      <w:r>
+        <w:t xml:space="preserve"> </w:t>
+      </w:r>
+      <w:r>
+        <w:t>(obrazek nazwa gwiazdeczki, czas wykonania i po 2 przepisy w wierszu max)</w:t>
+      </w:r>
+    </w:p>
+    <w:p>
+      <w:pPr>
+        <w:spacing w:after="0"/>
+      </w:pPr>
+      <w:r>
         <w:t>-ulubione przepisy</w:t>
       </w:r>
     </w:p>
@@ -105,7 +144,20 @@
         <w:spacing w:after="0"/>
       </w:pPr>
       <w:r>
-        <w:t>-dodać z 10-20 przepisów według wzoru</w:t>
+        <w:t>-lista zakupów (to co potrzeba na przepis minus to co mamy w lodowce)</w:t>
+      </w:r>
+    </w:p>
+    <w:p>
+      <w:pPr>
+        <w:spacing w:after="0"/>
+      </w:pPr>
+    </w:p>
+    <w:p>
+      <w:pPr>
+        <w:spacing w:after="0"/>
+      </w:pPr>
+      <w:r>
+        <w:t>dieta:</w:t>
       </w:r>
     </w:p>
     <w:p>
@@ -115,43 +167,6 @@
       <w:r>
         <w:t>-</w:t>
       </w:r>
-      <w:proofErr w:type="spellStart"/>
-      <w:r>
-        <w:t>zmienic</w:t>
-      </w:r>
-      <w:proofErr w:type="spellEnd"/>
-      <w:r>
-        <w:t xml:space="preserve"> wyświetlanie listy przepisów na takie jak w tamtej </w:t>
-      </w:r>
-      <w:proofErr w:type="spellStart"/>
-      <w:r>
-        <w:t>apce</w:t>
-      </w:r>
-      <w:proofErr w:type="spellEnd"/>
-      <w:r>
-        <w:t xml:space="preserve"> (obrazek nazwa gwiazdeczki, czas wykonania i po 2 przepisy w wierszu max)</w:t>
-      </w:r>
-    </w:p>
-    <w:p>
-      <w:pPr>
-        <w:spacing w:after="0"/>
-      </w:pPr>
-    </w:p>
-    <w:p>
-      <w:pPr>
-        <w:spacing w:after="0"/>
-      </w:pPr>
-      <w:r>
-        <w:t>dieta:</w:t>
-      </w:r>
-    </w:p>
-    <w:p>
-      <w:pPr>
-        <w:spacing w:after="0"/>
-      </w:pPr>
-      <w:r>
-        <w:t>-</w:t>
-      </w:r>
       <w:r>
         <w:t>dodać kalkulator dziennego zapotrzebowania kalorii</w:t>
       </w:r>
@@ -182,47 +197,210 @@
       <w:r>
         <w:t xml:space="preserve"> dzisiaj i żeby odejmowało od dziennego zapotrzebowania </w:t>
       </w:r>
-      <w:proofErr w:type="spellStart"/>
-      <w:r>
-        <w:t>calori</w:t>
-      </w:r>
-      <w:proofErr w:type="spellEnd"/>
-      <w:r>
-        <w:t>??</w:t>
-      </w:r>
-    </w:p>
-    <w:p>
-      <w:pPr>
-        <w:spacing w:after="0"/>
-      </w:pPr>
-      <w:r>
-        <w:t>-</w:t>
-      </w:r>
-      <w:proofErr w:type="spellStart"/>
-      <w:r>
-        <w:t>uniemozlilwic</w:t>
-      </w:r>
-      <w:proofErr w:type="spellEnd"/>
-      <w:r>
-        <w:t xml:space="preserve"> wprow</w:t>
+      <w:r>
+        <w:t>k</w:t>
+      </w:r>
+      <w:r>
+        <w:t>alor</w:t>
+      </w:r>
+      <w:r>
+        <w:t>i</w:t>
+      </w:r>
+      <w:r>
+        <w:t>i??</w:t>
+      </w:r>
+    </w:p>
+    <w:p>
+      <w:pPr>
+        <w:spacing w:after="0"/>
+      </w:pPr>
+    </w:p>
+    <w:p>
+      <w:pPr>
+        <w:spacing w:after="0"/>
+      </w:pPr>
+      <w:r>
+        <w:t>inne:</w:t>
+      </w:r>
+    </w:p>
+    <w:p>
+      <w:pPr>
+        <w:spacing w:after="0"/>
+      </w:pPr>
+      <w:r>
+        <w:t>-poprawić wygląd wszystkich okienek, podmienić logo na nasze</w:t>
+      </w:r>
+      <w:r>
+        <w:t xml:space="preserve"> (co się da to nakraść z tamtej poprzedniej </w:t>
+      </w:r>
+      <w:proofErr w:type="spellStart"/>
+      <w:r>
+        <w:t>apki</w:t>
+      </w:r>
+      <w:proofErr w:type="spellEnd"/>
+      <w:r>
+        <w:t>)</w:t>
       </w:r>
       <w:bookmarkStart w:id="0" w:name="_GoBack"/>
       <w:bookmarkEnd w:id="0"/>
-      <w:r>
-        <w:t>adzanie jakichś dziwnych danych np. 6m wzrostu albo 150 lat</w:t>
-      </w:r>
-    </w:p>
-    <w:p>
-      <w:pPr>
-        <w:spacing w:after="0"/>
-      </w:pPr>
-    </w:p>
-    <w:p>
-      <w:pPr>
-        <w:spacing w:after="0"/>
-      </w:pPr>
-      <w:r>
-        <w:t>inne:</w:t>
+    </w:p>
+    <w:p>
+      <w:pPr>
+        <w:spacing w:after="0"/>
+      </w:pPr>
+    </w:p>
+    <w:p>
+      <w:pPr>
+        <w:spacing w:after="0"/>
+      </w:pPr>
+    </w:p>
+    <w:p>
+      <w:pPr>
+        <w:spacing w:after="0"/>
+      </w:pPr>
+      <w:r>
+        <w:t>ZROBIONE:</w:t>
+      </w:r>
+    </w:p>
+    <w:p>
+      <w:pPr>
+        <w:spacing w:after="0"/>
+      </w:pPr>
+    </w:p>
+    <w:p>
+      <w:pPr>
+        <w:spacing w:after="0"/>
+      </w:pPr>
+      <w:r>
+        <w:t>lodówka:</w:t>
+      </w:r>
+    </w:p>
+    <w:p>
+      <w:pPr>
+        <w:spacing w:after="0"/>
+      </w:pPr>
+      <w:r>
+        <w:t>-dodawanie do lodówki (Czareg)</w:t>
+      </w:r>
+    </w:p>
+    <w:p>
+      <w:pPr>
+        <w:spacing w:after="0"/>
+      </w:pPr>
+      <w:r>
+        <w:t>-usuwanie z lodówki (Czareg)</w:t>
+      </w:r>
+    </w:p>
+    <w:p>
+      <w:pPr>
+        <w:spacing w:after="0"/>
+      </w:pPr>
+      <w:r>
+        <w:t>-klasa rzecz (Czareg)</w:t>
+      </w:r>
+    </w:p>
+    <w:p>
+      <w:pPr>
+        <w:spacing w:after="0"/>
+      </w:pPr>
+      <w:r>
+        <w:t xml:space="preserve">-zapisywanie </w:t>
+      </w:r>
+      <w:proofErr w:type="spellStart"/>
+      <w:r>
+        <w:t>vectora</w:t>
+      </w:r>
+      <w:proofErr w:type="spellEnd"/>
+      <w:r>
+        <w:t xml:space="preserve"> rzeczy w lodowce do pliku txt (Czareg)</w:t>
+      </w:r>
+    </w:p>
+    <w:p>
+      <w:pPr>
+        <w:spacing w:after="0"/>
+      </w:pPr>
+      <w:r>
+        <w:t>-czytanie z pliku txt (Czareg)</w:t>
+      </w:r>
+    </w:p>
+    <w:p>
+      <w:pPr>
+        <w:spacing w:after="0"/>
+      </w:pPr>
+      <w:r>
+        <w:t xml:space="preserve">-uniemożliwić dodawanie pustych rzeczy (bez nazwy ilości </w:t>
+      </w:r>
+      <w:proofErr w:type="spellStart"/>
+      <w:r>
+        <w:t>itd</w:t>
+      </w:r>
+      <w:proofErr w:type="spellEnd"/>
+      <w:r>
+        <w:t>) (Czareg)</w:t>
+      </w:r>
+    </w:p>
+    <w:p>
+      <w:pPr>
+        <w:spacing w:after="0"/>
+      </w:pPr>
+    </w:p>
+    <w:p>
+      <w:pPr>
+        <w:spacing w:after="0"/>
+      </w:pPr>
+      <w:r>
+        <w:t>P</w:t>
+      </w:r>
+      <w:r>
+        <w:t>rzepisy</w:t>
+      </w:r>
+    </w:p>
+    <w:p>
+      <w:pPr>
+        <w:spacing w:after="0"/>
+      </w:pPr>
+      <w:r>
+        <w:t xml:space="preserve">-zrobić cale wybieranie przepisów na podstawie czasu systemowego, zawartości lodówki i obliczonego </w:t>
+      </w:r>
+      <w:proofErr w:type="spellStart"/>
+      <w:r>
+        <w:t>bmi</w:t>
+      </w:r>
+      <w:proofErr w:type="spellEnd"/>
+      <w:r>
+        <w:t xml:space="preserve"> (Czareg)</w:t>
+      </w:r>
+    </w:p>
+    <w:p>
+      <w:pPr>
+        <w:spacing w:after="0"/>
+      </w:pPr>
+      <w:r>
+        <w:t>-dodać czas przygotowania posiłku i kategorie(</w:t>
+      </w:r>
+      <w:proofErr w:type="spellStart"/>
+      <w:r>
+        <w:t>sniadanie</w:t>
+      </w:r>
+      <w:proofErr w:type="spellEnd"/>
+      <w:r>
+        <w:t>, obiad lub kolacja) (Czareg)</w:t>
+      </w:r>
+    </w:p>
+    <w:p>
+      <w:pPr>
+        <w:spacing w:after="0"/>
+      </w:pPr>
+      <w:r>
+        <w:t xml:space="preserve">-dodać </w:t>
+      </w:r>
+      <w:proofErr w:type="spellStart"/>
+      <w:r>
+        <w:t>klase</w:t>
+      </w:r>
+      <w:proofErr w:type="spellEnd"/>
+      <w:r>
+        <w:t xml:space="preserve"> przepis (Czareg)</w:t>
       </w:r>
     </w:p>
     <w:p>
@@ -232,54 +410,13 @@
       <w:r>
         <w:t>-</w:t>
       </w:r>
-      <w:r>
-        <w:t>ujednolicić</w:t>
-      </w:r>
-      <w:r>
-        <w:t xml:space="preserve"> styl wszystkich </w:t>
-      </w:r>
-      <w:proofErr w:type="spellStart"/>
-      <w:r>
-        <w:t>TextView</w:t>
-      </w:r>
-      <w:proofErr w:type="spellEnd"/>
-      <w:r>
-        <w:t xml:space="preserve"> w </w:t>
-      </w:r>
-      <w:proofErr w:type="spellStart"/>
-      <w:r>
-        <w:t>apce</w:t>
-      </w:r>
-      <w:proofErr w:type="spellEnd"/>
-      <w:r>
-        <w:t xml:space="preserve"> (najlepiej do tych, które są w </w:t>
-      </w:r>
       <w:proofErr w:type="spellStart"/>
       <w:r>
         <w:t>activity</w:t>
       </w:r>
       <w:proofErr w:type="spellEnd"/>
       <w:r>
-        <w:t xml:space="preserve"> przepis)</w:t>
-      </w:r>
-    </w:p>
-    <w:p>
-      <w:pPr>
-        <w:spacing w:after="0"/>
-      </w:pPr>
-      <w:r>
-        <w:t>-poprawić wygląd wszystkich okienek, podmienić logo na nasze, zrobić jakiś ładny styl dla butonów</w:t>
-      </w:r>
-      <w:r>
-        <w:t xml:space="preserve"> (co się da to nakraść z tamtej poprzedniej </w:t>
-      </w:r>
-      <w:proofErr w:type="spellStart"/>
-      <w:r>
-        <w:t>apki</w:t>
-      </w:r>
-      <w:proofErr w:type="spellEnd"/>
-      <w:r>
-        <w:t>)</w:t>
+        <w:t xml:space="preserve"> przepis, które dostaje nazwę pliku i generuje cala stronkę przepisu (Czareg)</w:t>
       </w:r>
     </w:p>
     <w:p>
@@ -289,181 +426,14 @@
       <w:r>
         <w:t>-</w:t>
       </w:r>
-      <w:proofErr w:type="spellStart"/>
-      <w:r>
-        <w:t>uidiotoodpornic</w:t>
-      </w:r>
-      <w:proofErr w:type="spellEnd"/>
-      <w:r>
-        <w:t xml:space="preserve"> </w:t>
-      </w:r>
-      <w:proofErr w:type="spellStart"/>
-      <w:r>
-        <w:t>apke</w:t>
-      </w:r>
-      <w:proofErr w:type="spellEnd"/>
-      <w:r>
-        <w:t xml:space="preserve"> (</w:t>
-      </w:r>
-      <w:proofErr w:type="spellStart"/>
-      <w:r>
-        <w:t>parsowanie</w:t>
-      </w:r>
-      <w:proofErr w:type="spellEnd"/>
-      <w:r>
-        <w:t xml:space="preserve"> wszystkich wprowadzanych </w:t>
-      </w:r>
-      <w:proofErr w:type="spellStart"/>
-      <w:r>
-        <w:t>stringow</w:t>
-      </w:r>
-      <w:proofErr w:type="spellEnd"/>
-      <w:r>
-        <w:t xml:space="preserve"> i zęby nie waliło bledami jak jakieś pliki znikną</w:t>
-      </w:r>
-      <w:r>
-        <w:t xml:space="preserve">, </w:t>
-      </w:r>
-      <w:proofErr w:type="spellStart"/>
-      <w:r>
-        <w:t>jakies</w:t>
-      </w:r>
-      <w:proofErr w:type="spellEnd"/>
-      <w:r>
-        <w:t xml:space="preserve"> </w:t>
-      </w:r>
-      <w:proofErr w:type="spellStart"/>
-      <w:r>
-        <w:t>ify</w:t>
-      </w:r>
-      <w:proofErr w:type="spellEnd"/>
-      <w:r>
-        <w:t xml:space="preserve"> zabezpieczające przed </w:t>
-      </w:r>
-      <w:proofErr w:type="spellStart"/>
-      <w:r>
-        <w:t>crashami</w:t>
-      </w:r>
-      <w:proofErr w:type="spellEnd"/>
-      <w:r>
-        <w:t>)</w:t>
-      </w:r>
-    </w:p>
-    <w:p>
-      <w:pPr>
-        <w:spacing w:after="0"/>
-      </w:pPr>
-      <w:r>
-        <w:t xml:space="preserve">-dodać </w:t>
-      </w:r>
-      <w:proofErr w:type="spellStart"/>
-      <w:r>
-        <w:t>activity</w:t>
-      </w:r>
-      <w:proofErr w:type="spellEnd"/>
-      <w:r>
-        <w:t xml:space="preserve"> o autorach</w:t>
-      </w:r>
-    </w:p>
-    <w:p>
-      <w:pPr>
-        <w:spacing w:after="0"/>
-      </w:pPr>
-    </w:p>
-    <w:p>
-      <w:pPr>
-        <w:spacing w:after="0"/>
-      </w:pPr>
-    </w:p>
-    <w:p>
-      <w:pPr>
-        <w:spacing w:after="0"/>
-      </w:pPr>
-    </w:p>
-    <w:p>
-      <w:pPr>
-        <w:spacing w:after="0"/>
-      </w:pPr>
-      <w:r>
-        <w:t>ZROBIONE:</w:t>
-      </w:r>
-    </w:p>
-    <w:p>
-      <w:pPr>
-        <w:spacing w:after="0"/>
-      </w:pPr>
-    </w:p>
-    <w:p>
-      <w:pPr>
-        <w:spacing w:after="0"/>
-      </w:pPr>
-      <w:r>
-        <w:t>lodówka:</w:t>
-      </w:r>
-    </w:p>
-    <w:p>
-      <w:pPr>
-        <w:spacing w:after="0"/>
-      </w:pPr>
-      <w:r>
-        <w:t>-dodawanie do lodówki (Czareg)</w:t>
-      </w:r>
-    </w:p>
-    <w:p>
-      <w:pPr>
-        <w:spacing w:after="0"/>
-      </w:pPr>
-      <w:r>
-        <w:t>-usuwanie z lodówki (Czareg)</w:t>
-      </w:r>
-    </w:p>
-    <w:p>
-      <w:pPr>
-        <w:spacing w:after="0"/>
-      </w:pPr>
-      <w:r>
-        <w:t>-klasa rzecz (Czareg)</w:t>
-      </w:r>
-    </w:p>
-    <w:p>
-      <w:pPr>
-        <w:spacing w:after="0"/>
-      </w:pPr>
-      <w:r>
-        <w:t xml:space="preserve">-zapisywanie </w:t>
-      </w:r>
-      <w:proofErr w:type="spellStart"/>
-      <w:r>
-        <w:t>vectora</w:t>
-      </w:r>
-      <w:proofErr w:type="spellEnd"/>
-      <w:r>
-        <w:t xml:space="preserve"> rzeczy w lodowce do pliku txt (Czareg)</w:t>
-      </w:r>
-    </w:p>
-    <w:p>
-      <w:pPr>
-        <w:spacing w:after="0"/>
-      </w:pPr>
-      <w:r>
-        <w:t>-czytanie z pliku txt (Czareg)</w:t>
-      </w:r>
-    </w:p>
-    <w:p>
-      <w:pPr>
-        <w:spacing w:after="0"/>
-      </w:pPr>
-      <w:r>
-        <w:t xml:space="preserve">-uniemożliwić dodawanie pustych rzeczy (bez nazwy ilości </w:t>
-      </w:r>
-      <w:proofErr w:type="spellStart"/>
-      <w:r>
-        <w:t>itd</w:t>
-      </w:r>
-      <w:proofErr w:type="spellEnd"/>
-      <w:r>
-        <w:t>)</w:t>
-      </w:r>
+      <w:r>
+        <w:t xml:space="preserve">lista przepisów zintegrowana z </w:t>
+      </w:r>
+      <w:proofErr w:type="spellStart"/>
+      <w:r>
+        <w:t>ListView</w:t>
+      </w:r>
+      <w:proofErr w:type="spellEnd"/>
       <w:r>
         <w:t xml:space="preserve"> (Czareg)</w:t>
       </w:r>
@@ -472,83 +442,37 @@
       <w:pPr>
         <w:spacing w:after="0"/>
       </w:pPr>
-    </w:p>
-    <w:p>
-      <w:pPr>
-        <w:spacing w:after="0"/>
-      </w:pPr>
-      <w:r>
-        <w:t>P</w:t>
-      </w:r>
-      <w:r>
-        <w:t>rzepisy</w:t>
-      </w:r>
-    </w:p>
-    <w:p>
-      <w:pPr>
-        <w:spacing w:after="0"/>
-      </w:pPr>
-      <w:r>
-        <w:t xml:space="preserve">-zrobić cale wybieranie przepisów na podstawie czasu systemowego, zawartości lodówki i obliczonego </w:t>
-      </w:r>
-      <w:proofErr w:type="spellStart"/>
-      <w:r>
-        <w:t>bmi</w:t>
-      </w:r>
-      <w:proofErr w:type="spellEnd"/>
-      <w:r>
-        <w:t xml:space="preserve"> </w:t>
-      </w:r>
-      <w:r>
-        <w:t>(Czareg)</w:t>
-      </w:r>
-    </w:p>
-    <w:p>
-      <w:pPr>
-        <w:spacing w:after="0"/>
-      </w:pPr>
-      <w:r>
-        <w:t>-dodać czas przygotowania posiłku i kategorie(</w:t>
-      </w:r>
-      <w:proofErr w:type="spellStart"/>
-      <w:r>
-        <w:t>sniadanie</w:t>
-      </w:r>
-      <w:proofErr w:type="spellEnd"/>
-      <w:r>
-        <w:t>, obiad lub kolacja) (Czareg)</w:t>
-      </w:r>
-    </w:p>
-    <w:p>
-      <w:pPr>
-        <w:spacing w:after="0"/>
-      </w:pPr>
-      <w:r>
-        <w:t xml:space="preserve">-dodać </w:t>
-      </w:r>
-      <w:proofErr w:type="spellStart"/>
-      <w:r>
-        <w:t>klase</w:t>
-      </w:r>
-      <w:proofErr w:type="spellEnd"/>
-      <w:r>
-        <w:t xml:space="preserve"> przepis (Czareg)</w:t>
-      </w:r>
-    </w:p>
-    <w:p>
-      <w:pPr>
-        <w:spacing w:after="0"/>
-      </w:pPr>
-      <w:r>
-        <w:t>-</w:t>
-      </w:r>
-      <w:proofErr w:type="spellStart"/>
-      <w:r>
-        <w:t>activity</w:t>
-      </w:r>
-      <w:proofErr w:type="spellEnd"/>
-      <w:r>
-        <w:t xml:space="preserve"> przepis, które dostaje nazwę pliku i generuje cala stronkę przepisu (Czareg)</w:t>
+      <w:r>
+        <w:t>-czytanie przepisów z pliku txt (Czareg)</w:t>
+      </w:r>
+    </w:p>
+    <w:p>
+      <w:pPr>
+        <w:spacing w:after="0"/>
+      </w:pPr>
+      <w:r>
+        <w:t xml:space="preserve">-czytanie obrazku z pliku jpg do </w:t>
+      </w:r>
+      <w:proofErr w:type="spellStart"/>
+      <w:r>
+        <w:t>ImageView</w:t>
+      </w:r>
+      <w:proofErr w:type="spellEnd"/>
+      <w:r>
+        <w:t xml:space="preserve"> (Czareg)</w:t>
+      </w:r>
+    </w:p>
+    <w:p>
+      <w:pPr>
+        <w:spacing w:after="0"/>
+      </w:pPr>
+    </w:p>
+    <w:p>
+      <w:pPr>
+        <w:spacing w:after="0"/>
+      </w:pPr>
+      <w:r>
+        <w:t>dieta:</w:t>
       </w:r>
     </w:p>
     <w:p>
@@ -557,62 +481,6 @@
       </w:pPr>
       <w:r>
         <w:lastRenderedPageBreak/>
-        <w:t>-</w:t>
-      </w:r>
-      <w:r>
-        <w:t xml:space="preserve">lista przepisów zintegrowana z </w:t>
-      </w:r>
-      <w:proofErr w:type="spellStart"/>
-      <w:r>
-        <w:t>ListView</w:t>
-      </w:r>
-      <w:proofErr w:type="spellEnd"/>
-      <w:r>
-        <w:t xml:space="preserve"> (Czareg)</w:t>
-      </w:r>
-    </w:p>
-    <w:p>
-      <w:pPr>
-        <w:spacing w:after="0"/>
-      </w:pPr>
-      <w:r>
-        <w:t>-czytanie przepisów z pliku txt (Czareg)</w:t>
-      </w:r>
-    </w:p>
-    <w:p>
-      <w:pPr>
-        <w:spacing w:after="0"/>
-      </w:pPr>
-      <w:r>
-        <w:t xml:space="preserve">-czytanie obrazku z pliku jpg do </w:t>
-      </w:r>
-      <w:proofErr w:type="spellStart"/>
-      <w:r>
-        <w:t>ImageView</w:t>
-      </w:r>
-      <w:proofErr w:type="spellEnd"/>
-      <w:r>
-        <w:t xml:space="preserve"> (Czareg)</w:t>
-      </w:r>
-    </w:p>
-    <w:p>
-      <w:pPr>
-        <w:spacing w:after="0"/>
-      </w:pPr>
-    </w:p>
-    <w:p>
-      <w:pPr>
-        <w:spacing w:after="0"/>
-      </w:pPr>
-      <w:r>
-        <w:t>dieta:</w:t>
-      </w:r>
-    </w:p>
-    <w:p>
-      <w:pPr>
-        <w:spacing w:after="0"/>
-      </w:pPr>
-      <w:r>
         <w:t xml:space="preserve">-ustawić </w:t>
       </w:r>
       <w:proofErr w:type="spellStart"/>

</xml_diff>